<commit_message>
[IP] Implementation - missing validator
</commit_message>
<xml_diff>
--- a/An 2/Sem 2/IP/University employees specification.docx
+++ b/An 2/Sem 2/IP/University employees specification.docx
@@ -115,7 +115,13 @@
         <w:ind w:left="1146"/>
       </w:pPr>
       <w:r>
-        <w:t>A user will input an age range and the application will only show employees that having their age in that range.</w:t>
+        <w:t xml:space="preserve">A user will input an age range and the application will only show employees that </w:t>
+      </w:r>
+      <w:r>
+        <w:t>have</w:t>
+      </w:r>
+      <w:r>
+        <w:t xml:space="preserve"> their age in that range.</w:t>
       </w:r>
     </w:p>
     <w:p>
@@ -190,7 +196,13 @@
         <w:ind w:firstLine="426"/>
       </w:pPr>
       <w:r>
-        <w:t>The application will allow a user to pick a file to read the data from and another file to save the data to.</w:t>
+        <w:t xml:space="preserve">The application will </w:t>
+      </w:r>
+      <w:r>
+        <w:t xml:space="preserve">read data from a property list file (Employees.plist) and output to </w:t>
+      </w:r>
+      <w:r>
+        <w:t>a file named “employees_out.plist” in the desktop folder.</w:t>
       </w:r>
       <w:bookmarkStart w:id="0" w:name="_GoBack"/>
       <w:bookmarkEnd w:id="0"/>

</xml_diff>

<commit_message>
[IP/SSE] changed shit a bit
</commit_message>
<xml_diff>
--- a/An 2/Sem 2/IP/University employees specification.docx
+++ b/An 2/Sem 2/IP/University employees specification.docx
@@ -199,11 +199,98 @@
         <w:t xml:space="preserve">The application will </w:t>
       </w:r>
       <w:r>
-        <w:t xml:space="preserve">read data from a property list file (Employees.plist) and output to </w:t>
-      </w:r>
-      <w:r>
-        <w:t>a file named “employees_out.plist” in the desktop folder.</w:t>
-      </w:r>
+        <w:t>read data from a property list file (</w:t>
+      </w:r>
+      <w:proofErr w:type="spellStart"/>
+      <w:r>
+        <w:t>Employees.plist</w:t>
+      </w:r>
+      <w:proofErr w:type="spellEnd"/>
+      <w:r>
+        <w:t xml:space="preserve">) and output to </w:t>
+      </w:r>
+      <w:r>
+        <w:t>a file named “</w:t>
+      </w:r>
+      <w:proofErr w:type="spellStart"/>
+      <w:r>
+        <w:t>employees_out.plist</w:t>
+      </w:r>
+      <w:proofErr w:type="spellEnd"/>
+      <w:r>
+        <w:t>” in the desktop folder.</w:t>
+      </w:r>
+    </w:p>
+    <w:p>
+      <w:pPr>
+        <w:ind w:firstLine="426"/>
+      </w:pPr>
+    </w:p>
+    <w:p>
+      <w:pPr>
+        <w:ind w:firstLine="426"/>
+      </w:pPr>
+    </w:p>
+    <w:p>
+      <w:pPr>
+        <w:ind w:firstLine="426"/>
+      </w:pPr>
+    </w:p>
+    <w:p>
+      <w:pPr>
+        <w:ind w:firstLine="426"/>
+      </w:pPr>
+    </w:p>
+    <w:p>
+      <w:pPr>
+        <w:ind w:firstLine="426"/>
+      </w:pPr>
+    </w:p>
+    <w:p>
+      <w:pPr>
+        <w:ind w:firstLine="426"/>
+      </w:pPr>
+    </w:p>
+    <w:p>
+      <w:pPr>
+        <w:ind w:firstLine="426"/>
+      </w:pPr>
+    </w:p>
+    <w:p>
+      <w:pPr>
+        <w:ind w:firstLine="426"/>
+      </w:pPr>
+    </w:p>
+    <w:p>
+      <w:pPr>
+        <w:ind w:firstLine="426"/>
+      </w:pPr>
+    </w:p>
+    <w:p>
+      <w:pPr>
+        <w:ind w:firstLine="426"/>
+      </w:pPr>
+    </w:p>
+    <w:p>
+      <w:pPr>
+        <w:ind w:firstLine="426"/>
+      </w:pPr>
+    </w:p>
+    <w:p>
+      <w:pPr>
+        <w:pStyle w:val="Heading1"/>
+      </w:pPr>
+      <w:r>
+        <w:lastRenderedPageBreak/>
+        <w:t>Testing documentation</w:t>
+      </w:r>
+    </w:p>
+    <w:p/>
+    <w:p/>
+    <w:p>
+      <w:pPr>
+        <w:ind w:firstLine="426"/>
+      </w:pPr>
       <w:bookmarkStart w:id="0" w:name="_GoBack"/>
       <w:bookmarkEnd w:id="0"/>
     </w:p>

</xml_diff>